<commit_message>
Added a class and templates for reviewing annual financial reports/statements
</commit_message>
<xml_diff>
--- a/admin_action_templates/ConsentOrderDeveloper_Template.docx
+++ b/admin_action_templates/ConsentOrderDeveloper_Template.docx
@@ -249,8 +249,6 @@
         </w:rPr>
         <w:t>TIMESHARES, AND MOBILE HOMES,</w:t>
       </w:r>
-      <w:bookmarkStart w:id="0" w:name="_GoBack"/>
-      <w:bookmarkEnd w:id="0"/>
     </w:p>
     <w:p>
       <w:pPr>
@@ -552,7 +550,6 @@
           <w:szCs w:val="22"/>
         </w:rPr>
       </w:pPr>
-      <w:proofErr w:type="gramStart"/>
       <w:r>
         <w:rPr>
           <w:rFonts w:ascii="Arial" w:hAnsi="Arial" w:cs="Arial"/>
@@ -561,7 +558,6 @@
         </w:rPr>
         <w:t>Respondent.</w:t>
       </w:r>
-      <w:proofErr w:type="gramEnd"/>
     </w:p>
     <w:p>
       <w:pPr>
@@ -1000,161 +996,6 @@
         </w:rPr>
         <w:t xml:space="preserve"> </w:t>
       </w:r>
-      <w:r>
-        <w:rPr>
-          <w:rFonts w:ascii="Arial" w:hAnsi="Arial" w:cs="Arial"/>
-          <w:sz w:val="22"/>
-          <w:szCs w:val="22"/>
-        </w:rPr>
-        <w:fldChar w:fldCharType="begin"/>
-      </w:r>
-      <w:r>
-        <w:rPr>
-          <w:rFonts w:ascii="Arial" w:hAnsi="Arial" w:cs="Arial"/>
-          <w:sz w:val="22"/>
-          <w:szCs w:val="22"/>
-        </w:rPr>
-        <w:instrText xml:space="preserve"> MERGEFIELD  Condominium  \* MERGEFORMAT </w:instrText>
-      </w:r>
-      <w:r>
-        <w:rPr>
-          <w:rFonts w:ascii="Arial" w:hAnsi="Arial" w:cs="Arial"/>
-          <w:sz w:val="22"/>
-          <w:szCs w:val="22"/>
-        </w:rPr>
-        <w:fldChar w:fldCharType="separate"/>
-      </w:r>
-      <w:r>
-        <w:rPr>
-          <w:rFonts w:ascii="Arial" w:hAnsi="Arial" w:cs="Arial"/>
-          <w:noProof/>
-          <w:sz w:val="22"/>
-          <w:szCs w:val="22"/>
-        </w:rPr>
-        <w:t>«Condominium»</w:t>
-      </w:r>
-      <w:r>
-        <w:rPr>
-          <w:rFonts w:ascii="Arial" w:hAnsi="Arial" w:cs="Arial"/>
-          <w:sz w:val="22"/>
-          <w:szCs w:val="22"/>
-        </w:rPr>
-        <w:fldChar w:fldCharType="end"/>
-      </w:r>
-      <w:r>
-        <w:rPr>
-          <w:rFonts w:ascii="Arial" w:hAnsi="Arial" w:cs="Arial"/>
-          <w:sz w:val="22"/>
-          <w:szCs w:val="22"/>
-        </w:rPr>
-        <w:t xml:space="preserve"> </w:t>
-      </w:r>
-      <w:r>
-        <w:rPr>
-          <w:rFonts w:ascii="Arial" w:hAnsi="Arial" w:cs="Arial"/>
-          <w:sz w:val="22"/>
-          <w:szCs w:val="22"/>
-        </w:rPr>
-        <w:t xml:space="preserve">is a "residential condominium," as defined in section 718.103(23), Florida Statutes, containing </w:t>
-      </w:r>
-      <w:r>
-        <w:rPr>
-          <w:rFonts w:ascii="Arial" w:hAnsi="Arial" w:cs="Arial"/>
-          <w:sz w:val="22"/>
-          <w:szCs w:val="22"/>
-        </w:rPr>
-        <w:fldChar w:fldCharType="begin"/>
-      </w:r>
-      <w:r>
-        <w:rPr>
-          <w:rFonts w:ascii="Arial" w:hAnsi="Arial" w:cs="Arial"/>
-          <w:sz w:val="22"/>
-          <w:szCs w:val="22"/>
-        </w:rPr>
-        <w:instrText xml:space="preserve"> MERGEFIELD  NumberOfUnits  \* MERGEFORMAT </w:instrText>
-      </w:r>
-      <w:r>
-        <w:rPr>
-          <w:rFonts w:ascii="Arial" w:hAnsi="Arial" w:cs="Arial"/>
-          <w:sz w:val="22"/>
-          <w:szCs w:val="22"/>
-        </w:rPr>
-        <w:fldChar w:fldCharType="separate"/>
-      </w:r>
-      <w:r>
-        <w:rPr>
-          <w:rFonts w:ascii="Arial" w:hAnsi="Arial" w:cs="Arial"/>
-          <w:noProof/>
-          <w:sz w:val="22"/>
-          <w:szCs w:val="22"/>
-        </w:rPr>
-        <w:t>«NumberOfUnits»</w:t>
-      </w:r>
-      <w:r>
-        <w:rPr>
-          <w:rFonts w:ascii="Arial" w:hAnsi="Arial" w:cs="Arial"/>
-          <w:sz w:val="22"/>
-          <w:szCs w:val="22"/>
-        </w:rPr>
-        <w:fldChar w:fldCharType="end"/>
-      </w:r>
-      <w:r>
-        <w:rPr>
-          <w:rFonts w:ascii="Arial" w:hAnsi="Arial" w:cs="Arial"/>
-          <w:sz w:val="22"/>
-          <w:szCs w:val="22"/>
-        </w:rPr>
-        <w:t xml:space="preserve"> residential units and located in </w:t>
-      </w:r>
-      <w:r>
-        <w:rPr>
-          <w:rFonts w:ascii="Arial" w:hAnsi="Arial" w:cs="Arial"/>
-          <w:sz w:val="22"/>
-          <w:szCs w:val="22"/>
-        </w:rPr>
-        <w:fldChar w:fldCharType="begin"/>
-      </w:r>
-      <w:r>
-        <w:rPr>
-          <w:rFonts w:ascii="Arial" w:hAnsi="Arial" w:cs="Arial"/>
-          <w:sz w:val="22"/>
-          <w:szCs w:val="22"/>
-        </w:rPr>
-        <w:instrText xml:space="preserve"> MERGEFIELD  CondoCity  \* MERGEFORMAT </w:instrText>
-      </w:r>
-      <w:r>
-        <w:rPr>
-          <w:rFonts w:ascii="Arial" w:hAnsi="Arial" w:cs="Arial"/>
-          <w:sz w:val="22"/>
-          <w:szCs w:val="22"/>
-        </w:rPr>
-        <w:fldChar w:fldCharType="separate"/>
-      </w:r>
-      <w:r>
-        <w:rPr>
-          <w:rFonts w:ascii="Arial" w:hAnsi="Arial" w:cs="Arial"/>
-          <w:noProof/>
-          <w:sz w:val="22"/>
-          <w:szCs w:val="22"/>
-        </w:rPr>
-        <w:t>«CondoCity»</w:t>
-      </w:r>
-      <w:r>
-        <w:rPr>
-          <w:rFonts w:ascii="Arial" w:hAnsi="Arial" w:cs="Arial"/>
-          <w:sz w:val="22"/>
-          <w:szCs w:val="22"/>
-        </w:rPr>
-        <w:fldChar w:fldCharType="end"/>
-      </w:r>
-      <w:r>
-        <w:rPr>
-          <w:rFonts w:ascii="Arial" w:hAnsi="Arial" w:cs="Arial"/>
-          <w:sz w:val="22"/>
-          <w:szCs w:val="22"/>
-        </w:rPr>
-        <w:t>, Florida.</w:t>
-      </w:r>
     </w:p>
     <w:p>
       <w:pPr>
@@ -1179,14 +1020,6 @@
           <w:sz w:val="22"/>
           <w:szCs w:val="22"/>
         </w:rPr>
-        <w:t xml:space="preserve">At all times material hereto, the respondent was a “developer”, as defined in 718.103(16), Florida Statutes, of the </w:t>
-      </w:r>
-      <w:r>
-        <w:rPr>
-          <w:rFonts w:ascii="Arial" w:hAnsi="Arial" w:cs="Arial"/>
-          <w:sz w:val="22"/>
-          <w:szCs w:val="22"/>
-        </w:rPr>
         <w:fldChar w:fldCharType="begin"/>
       </w:r>
       <w:r>
@@ -1195,7 +1028,7 @@
           <w:sz w:val="22"/>
           <w:szCs w:val="22"/>
         </w:rPr>
-        <w:instrText xml:space="preserve"> MERGEFIELD  Association  \* MERGEFORMAT </w:instrText>
+        <w:instrText xml:space="preserve"> MERGEFIELD  Condominium  \* MERGEFORMAT </w:instrText>
       </w:r>
       <w:r>
         <w:rPr>
@@ -1212,7 +1045,7 @@
           <w:sz w:val="22"/>
           <w:szCs w:val="22"/>
         </w:rPr>
-        <w:t>«Association»</w:t>
+        <w:t>«Condominium»</w:t>
       </w:r>
       <w:r>
         <w:rPr>
@@ -1228,7 +1061,15 @@
           <w:sz w:val="22"/>
           <w:szCs w:val="22"/>
         </w:rPr>
-        <w:t xml:space="preserve">. Respondent controlled the association and was responsible for the association’s operations, duties and responsibilities under chapter 718, Florida Statutes, and the association’s governing documents since </w:t>
+        <w:t xml:space="preserve"> </w:t>
+      </w:r>
+      <w:r>
+        <w:rPr>
+          <w:rFonts w:ascii="Arial" w:hAnsi="Arial" w:cs="Arial"/>
+          <w:sz w:val="22"/>
+          <w:szCs w:val="22"/>
+        </w:rPr>
+        <w:t xml:space="preserve">is a "residential condominium," as defined in section 718.103(23), Florida Statutes, containing </w:t>
       </w:r>
       <w:r>
         <w:rPr>
@@ -1244,7 +1085,7 @@
           <w:sz w:val="22"/>
           <w:szCs w:val="22"/>
         </w:rPr>
-        <w:instrText xml:space="preserve"> MERGEFIELD  DateOfDeveloperControl  \* MERGEFORMAT </w:instrText>
+        <w:instrText xml:space="preserve"> MERGEFIELD  NumberOfUnits  \* MERGEFORMAT </w:instrText>
       </w:r>
       <w:r>
         <w:rPr>
@@ -1261,7 +1102,7 @@
           <w:sz w:val="22"/>
           <w:szCs w:val="22"/>
         </w:rPr>
-        <w:t>«DateOfDeveloperControl»</w:t>
+        <w:t>«NumberOfUnits»</w:t>
       </w:r>
       <w:r>
         <w:rPr>
@@ -1277,7 +1118,56 @@
           <w:sz w:val="22"/>
           <w:szCs w:val="22"/>
         </w:rPr>
-        <w:t>.</w:t>
+        <w:t xml:space="preserve"> residential units and located in </w:t>
+      </w:r>
+      <w:r>
+        <w:rPr>
+          <w:rFonts w:ascii="Arial" w:hAnsi="Arial" w:cs="Arial"/>
+          <w:sz w:val="22"/>
+          <w:szCs w:val="22"/>
+        </w:rPr>
+        <w:fldChar w:fldCharType="begin"/>
+      </w:r>
+      <w:r>
+        <w:rPr>
+          <w:rFonts w:ascii="Arial" w:hAnsi="Arial" w:cs="Arial"/>
+          <w:sz w:val="22"/>
+          <w:szCs w:val="22"/>
+        </w:rPr>
+        <w:instrText xml:space="preserve"> MERGEFIELD  CondoCity  \* MERGEFORMAT </w:instrText>
+      </w:r>
+      <w:r>
+        <w:rPr>
+          <w:rFonts w:ascii="Arial" w:hAnsi="Arial" w:cs="Arial"/>
+          <w:sz w:val="22"/>
+          <w:szCs w:val="22"/>
+        </w:rPr>
+        <w:fldChar w:fldCharType="separate"/>
+      </w:r>
+      <w:r>
+        <w:rPr>
+          <w:rFonts w:ascii="Arial" w:hAnsi="Arial" w:cs="Arial"/>
+          <w:noProof/>
+          <w:sz w:val="22"/>
+          <w:szCs w:val="22"/>
+        </w:rPr>
+        <w:t>«CondoCity»</w:t>
+      </w:r>
+      <w:r>
+        <w:rPr>
+          <w:rFonts w:ascii="Arial" w:hAnsi="Arial" w:cs="Arial"/>
+          <w:sz w:val="22"/>
+          <w:szCs w:val="22"/>
+        </w:rPr>
+        <w:fldChar w:fldCharType="end"/>
+      </w:r>
+      <w:r>
+        <w:rPr>
+          <w:rFonts w:ascii="Arial" w:hAnsi="Arial" w:cs="Arial"/>
+          <w:sz w:val="22"/>
+          <w:szCs w:val="22"/>
+        </w:rPr>
+        <w:t>, Florida.</w:t>
       </w:r>
     </w:p>
     <w:p>
@@ -1293,6 +1183,150 @@
         <w:jc w:val="both"/>
         <w:rPr>
           <w:rFonts w:ascii="Arial" w:hAnsi="Arial" w:cs="Arial"/>
+          <w:sz w:val="22"/>
+          <w:szCs w:val="22"/>
+        </w:rPr>
+      </w:pPr>
+      <w:r>
+        <w:rPr>
+          <w:rFonts w:ascii="Arial" w:hAnsi="Arial" w:cs="Arial"/>
+          <w:sz w:val="22"/>
+          <w:szCs w:val="22"/>
+        </w:rPr>
+        <w:t xml:space="preserve">At all times material hereto, the respondent was a “developer”, as defined in 718.103(16), Florida Statutes, of the </w:t>
+      </w:r>
+      <w:r>
+        <w:rPr>
+          <w:rFonts w:ascii="Arial" w:hAnsi="Arial" w:cs="Arial"/>
+          <w:sz w:val="22"/>
+          <w:szCs w:val="22"/>
+        </w:rPr>
+        <w:fldChar w:fldCharType="begin"/>
+      </w:r>
+      <w:r>
+        <w:rPr>
+          <w:rFonts w:ascii="Arial" w:hAnsi="Arial" w:cs="Arial"/>
+          <w:sz w:val="22"/>
+          <w:szCs w:val="22"/>
+        </w:rPr>
+        <w:instrText xml:space="preserve"> MERGEFIELD  Association  \* MERGEFORMAT </w:instrText>
+      </w:r>
+      <w:r>
+        <w:rPr>
+          <w:rFonts w:ascii="Arial" w:hAnsi="Arial" w:cs="Arial"/>
+          <w:sz w:val="22"/>
+          <w:szCs w:val="22"/>
+        </w:rPr>
+        <w:fldChar w:fldCharType="separate"/>
+      </w:r>
+      <w:r>
+        <w:rPr>
+          <w:rFonts w:ascii="Arial" w:hAnsi="Arial" w:cs="Arial"/>
+          <w:noProof/>
+          <w:sz w:val="22"/>
+          <w:szCs w:val="22"/>
+        </w:rPr>
+        <w:t>«</w:t>
+      </w:r>
+      <w:bookmarkStart w:id="0" w:name="_GoBack"/>
+      <w:r>
+        <w:rPr>
+          <w:rFonts w:ascii="Arial" w:hAnsi="Arial" w:cs="Arial"/>
+          <w:noProof/>
+          <w:sz w:val="22"/>
+          <w:szCs w:val="22"/>
+        </w:rPr>
+        <w:t>Association</w:t>
+      </w:r>
+      <w:bookmarkEnd w:id="0"/>
+      <w:r>
+        <w:rPr>
+          <w:rFonts w:ascii="Arial" w:hAnsi="Arial" w:cs="Arial"/>
+          <w:noProof/>
+          <w:sz w:val="22"/>
+          <w:szCs w:val="22"/>
+        </w:rPr>
+        <w:t>»</w:t>
+      </w:r>
+      <w:r>
+        <w:rPr>
+          <w:rFonts w:ascii="Arial" w:hAnsi="Arial" w:cs="Arial"/>
+          <w:sz w:val="22"/>
+          <w:szCs w:val="22"/>
+        </w:rPr>
+        <w:fldChar w:fldCharType="end"/>
+      </w:r>
+      <w:r>
+        <w:rPr>
+          <w:rFonts w:ascii="Arial" w:hAnsi="Arial" w:cs="Arial"/>
+          <w:sz w:val="22"/>
+          <w:szCs w:val="22"/>
+        </w:rPr>
+        <w:t xml:space="preserve">. Respondent controlled the association and was responsible for the association’s operations, duties and responsibilities under chapter 718, Florida Statutes, and the association’s governing documents since </w:t>
+      </w:r>
+      <w:r>
+        <w:rPr>
+          <w:rFonts w:ascii="Arial" w:hAnsi="Arial" w:cs="Arial"/>
+          <w:sz w:val="22"/>
+          <w:szCs w:val="22"/>
+        </w:rPr>
+        <w:fldChar w:fldCharType="begin"/>
+      </w:r>
+      <w:r>
+        <w:rPr>
+          <w:rFonts w:ascii="Arial" w:hAnsi="Arial" w:cs="Arial"/>
+          <w:sz w:val="22"/>
+          <w:szCs w:val="22"/>
+        </w:rPr>
+        <w:instrText xml:space="preserve"> MERGEFIELD  DateOfDeveloperControl  \* MERGEFORMAT </w:instrText>
+      </w:r>
+      <w:r>
+        <w:rPr>
+          <w:rFonts w:ascii="Arial" w:hAnsi="Arial" w:cs="Arial"/>
+          <w:sz w:val="22"/>
+          <w:szCs w:val="22"/>
+        </w:rPr>
+        <w:fldChar w:fldCharType="separate"/>
+      </w:r>
+      <w:r>
+        <w:rPr>
+          <w:rFonts w:ascii="Arial" w:hAnsi="Arial" w:cs="Arial"/>
+          <w:noProof/>
+          <w:sz w:val="22"/>
+          <w:szCs w:val="22"/>
+        </w:rPr>
+        <w:t>«DateOfDeveloperControl»</w:t>
+      </w:r>
+      <w:r>
+        <w:rPr>
+          <w:rFonts w:ascii="Arial" w:hAnsi="Arial" w:cs="Arial"/>
+          <w:sz w:val="22"/>
+          <w:szCs w:val="22"/>
+        </w:rPr>
+        <w:fldChar w:fldCharType="end"/>
+      </w:r>
+      <w:r>
+        <w:rPr>
+          <w:rFonts w:ascii="Arial" w:hAnsi="Arial" w:cs="Arial"/>
+          <w:sz w:val="22"/>
+          <w:szCs w:val="22"/>
+        </w:rPr>
+        <w:t>.</w:t>
+      </w:r>
+    </w:p>
+    <w:p>
+      <w:pPr>
+        <w:keepNext/>
+        <w:widowControl/>
+        <w:numPr>
+          <w:ilvl w:val="0"/>
+          <w:numId w:val="1"/>
+        </w:numPr>
+        <w:spacing w:after="120" w:line="480" w:lineRule="auto"/>
+        <w:ind w:left="0" w:firstLine="810"/>
+        <w:jc w:val="both"/>
+        <w:rPr>
+          <w:rFonts w:ascii="Arial" w:hAnsi="Arial" w:cs="Arial"/>
           <w:b/>
           <w:sz w:val="22"/>
           <w:szCs w:val="22"/>
@@ -1351,23 +1385,7 @@
           <w:rFonts w:cs="Arial"/>
           <w:szCs w:val="22"/>
         </w:rPr>
-        <w:t>The Division has jurisdiction over these proceedings pursuant to chapters 120 and 718, Florida Statutes, and is authorized to enter into this Consent Order, assess civil penalties, and consider evidence of mitigation of violations, pursuant to sections 120.57 and 718.501(1</w:t>
-      </w:r>
-      <w:proofErr w:type="gramStart"/>
-      <w:r>
-        <w:rPr>
-          <w:rFonts w:cs="Arial"/>
-          <w:szCs w:val="22"/>
-        </w:rPr>
-        <w:t>)(</w:t>
-      </w:r>
-      <w:proofErr w:type="gramEnd"/>
-      <w:r>
-        <w:rPr>
-          <w:rFonts w:cs="Arial"/>
-          <w:szCs w:val="22"/>
-        </w:rPr>
-        <w:t>d), Florida Statutes.</w:t>
+        <w:t>The Division has jurisdiction over these proceedings pursuant to chapters 120 and 718, Florida Statutes, and is authorized to enter into this Consent Order, assess civil penalties, and consider evidence of mitigation of violations, pursuant to sections 120.57 and 718.501(1)(d), Florida Statutes.</w:t>
       </w:r>
     </w:p>
     <w:p>
@@ -1411,6 +1429,7 @@
           <w:sz w:val="22"/>
           <w:szCs w:val="22"/>
         </w:rPr>
+        <w:lastRenderedPageBreak/>
         <w:t>Respondent agrees that there is competent substantial evidence to support the foregoing conclusions</w:t>
       </w:r>
       <w:r>
@@ -1488,7 +1507,6 @@
           <w:sz w:val="22"/>
           <w:szCs w:val="22"/>
         </w:rPr>
-        <w:lastRenderedPageBreak/>
         <w:t xml:space="preserve">Respondent shall remit to the Division a civil penalty in the amount of </w:t>
       </w:r>
       <w:r>
@@ -1571,7 +1589,27 @@
           <w:sz w:val="22"/>
           <w:szCs w:val="22"/>
         </w:rPr>
-        <w:t>«PenaltyInNumeral»</w:t>
+        <w:t>«</w:t>
+      </w:r>
+      <w:proofErr w:type="spellStart"/>
+      <w:r>
+        <w:rPr>
+          <w:rFonts w:ascii="Arial" w:hAnsi="Arial" w:cs="Arial"/>
+          <w:noProof/>
+          <w:sz w:val="22"/>
+          <w:szCs w:val="22"/>
+        </w:rPr>
+        <w:t>PenaltyInNumeral</w:t>
+      </w:r>
+      <w:proofErr w:type="spellEnd"/>
+      <w:r>
+        <w:rPr>
+          <w:rFonts w:ascii="Arial" w:hAnsi="Arial" w:cs="Arial"/>
+          <w:noProof/>
+          <w:sz w:val="22"/>
+          <w:szCs w:val="22"/>
+        </w:rPr>
+        <w:t>»</w:t>
       </w:r>
       <w:r>
         <w:rPr>
@@ -1723,25 +1761,7 @@
           <w:sz w:val="22"/>
           <w:szCs w:val="22"/>
         </w:rPr>
-        <w:t xml:space="preserve"> and rule 61B-23.002(7</w:t>
-      </w:r>
-      <w:proofErr w:type="gramStart"/>
-      <w:r>
-        <w:rPr>
-          <w:rFonts w:ascii="Arial" w:hAnsi="Arial" w:cs="Arial"/>
-          <w:sz w:val="22"/>
-          <w:szCs w:val="22"/>
-        </w:rPr>
-        <w:t>)(</w:t>
-      </w:r>
-      <w:proofErr w:type="gramEnd"/>
-      <w:r>
-        <w:rPr>
-          <w:rFonts w:ascii="Arial" w:hAnsi="Arial" w:cs="Arial"/>
-          <w:sz w:val="22"/>
-          <w:szCs w:val="22"/>
-        </w:rPr>
-        <w:t>b), Florida Administrative Code.</w:t>
+        <w:t xml:space="preserve"> and rule 61B-23.002(7)(b), Florida Administrative Code.</w:t>
       </w:r>
     </w:p>
     <w:p>
@@ -1943,7 +1963,16 @@
           <w:sz w:val="22"/>
           <w:szCs w:val="22"/>
         </w:rPr>
-        <w:t>Respondent agrees that its duties pursuant to this Consent Order shall not be discharged until all items that Respondent has agreed to remit, provide, submit or in any way furnish to the Division have actually been received by the Division at the address above.</w:t>
+        <w:t xml:space="preserve">Respondent agrees that its duties pursuant to this Consent Order shall not be </w:t>
+      </w:r>
+      <w:r>
+        <w:rPr>
+          <w:rFonts w:ascii="Arial" w:hAnsi="Arial" w:cs="Arial"/>
+          <w:sz w:val="22"/>
+          <w:szCs w:val="22"/>
+        </w:rPr>
+        <w:lastRenderedPageBreak/>
+        <w:t>discharged until all items that Respondent has agreed to remit, provide, submit or in any way furnish to the Division have actually been received by the Division at the address above.</w:t>
       </w:r>
     </w:p>
     <w:p>
@@ -1993,16 +2022,7 @@
           <w:sz w:val="22"/>
           <w:szCs w:val="22"/>
         </w:rPr>
-        <w:t xml:space="preserve">. The Division and Respondent agree that Respondent, through the rendition of this Consent Order, is not a "prevailing small business party" as that term is defined by section 57.111, Florida Statutes, and it is mutually agreed that </w:t>
-      </w:r>
-      <w:r>
-        <w:rPr>
-          <w:rFonts w:ascii="Arial" w:hAnsi="Arial" w:cs="Arial"/>
-          <w:sz w:val="22"/>
-          <w:szCs w:val="22"/>
-        </w:rPr>
-        <w:lastRenderedPageBreak/>
-        <w:t>Respondent shall bear its own costs and attorney's fees that are in any way associated with this action.</w:t>
+        <w:t>. The Division and Respondent agree that Respondent, through the rendition of this Consent Order, is not a "prevailing small business party" as that term is defined by section 57.111, Florida Statutes, and it is mutually agreed that Respondent shall bear its own costs and attorney's fees that are in any way associated with this action.</w:t>
       </w:r>
     </w:p>
     <w:p>
@@ -2215,6 +2235,7 @@
           <w:sz w:val="22"/>
           <w:szCs w:val="22"/>
         </w:rPr>
+        <w:lastRenderedPageBreak/>
         <w:t xml:space="preserve"> Releases</w:t>
       </w:r>
       <w:r>
@@ -2248,7 +2269,6 @@
           <w:sz w:val="22"/>
           <w:szCs w:val="22"/>
         </w:rPr>
-        <w:lastRenderedPageBreak/>
         <w:t xml:space="preserve"> Time.</w:t>
       </w:r>
       <w:r>
@@ -2311,25 +2331,7 @@
           <w:sz w:val="22"/>
           <w:szCs w:val="22"/>
         </w:rPr>
-        <w:t xml:space="preserve"> (a)  </w:t>
-      </w:r>
-      <w:proofErr w:type="gramStart"/>
-      <w:r>
-        <w:rPr>
-          <w:rFonts w:ascii="Arial" w:hAnsi="Arial" w:cs="Arial"/>
-          <w:sz w:val="22"/>
-          <w:szCs w:val="22"/>
-        </w:rPr>
-        <w:t>any</w:t>
-      </w:r>
-      <w:proofErr w:type="gramEnd"/>
-      <w:r>
-        <w:rPr>
-          <w:rFonts w:ascii="Arial" w:hAnsi="Arial" w:cs="Arial"/>
-          <w:sz w:val="22"/>
-          <w:szCs w:val="22"/>
-        </w:rPr>
-        <w:t xml:space="preserve"> right to an administrative hearing provided by chapters 120 and 718, Florida Statutes;</w:t>
+        <w:t xml:space="preserve"> (a)  any right to an administrative hearing provided by chapters 120 and 718, Florida Statutes;</w:t>
       </w:r>
     </w:p>
     <w:p>
@@ -2346,23 +2348,7 @@
           <w:rFonts w:cs="Arial"/>
           <w:szCs w:val="22"/>
         </w:rPr>
-        <w:t xml:space="preserve">(b)  </w:t>
-      </w:r>
-      <w:proofErr w:type="gramStart"/>
-      <w:r>
-        <w:rPr>
-          <w:rFonts w:cs="Arial"/>
-          <w:szCs w:val="22"/>
-        </w:rPr>
-        <w:t>any</w:t>
-      </w:r>
-      <w:proofErr w:type="gramEnd"/>
-      <w:r>
-        <w:rPr>
-          <w:rFonts w:cs="Arial"/>
-          <w:szCs w:val="22"/>
-        </w:rPr>
-        <w:t xml:space="preserve"> right to the issuance of a recommended order by an administrative law judge from the Division of Administrative Heari</w:t>
+        <w:t>(b)  any right to the issuance of a recommended order by an administrative law judge from the Division of Administrative Heari</w:t>
       </w:r>
       <w:r>
         <w:rPr>
@@ -2598,565 +2584,537 @@
           <w:sz w:val="22"/>
           <w:szCs w:val="22"/>
         </w:rPr>
+        <w:t xml:space="preserve">WHEREFORE, </w:t>
+      </w:r>
+      <w:r>
+        <w:rPr>
+          <w:rFonts w:ascii="Arial" w:hAnsi="Arial" w:cs="Arial"/>
+          <w:sz w:val="22"/>
+          <w:szCs w:val="22"/>
+        </w:rPr>
+        <w:t>Respondent,</w:t>
+      </w:r>
+      <w:r>
+        <w:rPr>
+          <w:rFonts w:ascii="Arial" w:hAnsi="Arial" w:cs="Arial"/>
+          <w:sz w:val="22"/>
+          <w:szCs w:val="22"/>
+        </w:rPr>
+        <w:t xml:space="preserve"> </w:t>
+      </w:r>
+      <w:r>
+        <w:rPr>
+          <w:rFonts w:ascii="Arial" w:hAnsi="Arial" w:cs="Arial"/>
+          <w:sz w:val="22"/>
+          <w:szCs w:val="22"/>
+        </w:rPr>
+        <w:fldChar w:fldCharType="begin"/>
+      </w:r>
+      <w:r>
+        <w:rPr>
+          <w:rFonts w:ascii="Arial" w:hAnsi="Arial" w:cs="Arial"/>
+          <w:sz w:val="22"/>
+          <w:szCs w:val="22"/>
+        </w:rPr>
+        <w:instrText xml:space="preserve"> MERGEFIELD  Respondent  \* MERGEFORMAT </w:instrText>
+      </w:r>
+      <w:r>
+        <w:rPr>
+          <w:rFonts w:ascii="Arial" w:hAnsi="Arial" w:cs="Arial"/>
+          <w:sz w:val="22"/>
+          <w:szCs w:val="22"/>
+        </w:rPr>
+        <w:fldChar w:fldCharType="separate"/>
+      </w:r>
+      <w:r>
+        <w:rPr>
+          <w:rFonts w:ascii="Arial" w:hAnsi="Arial" w:cs="Arial"/>
+          <w:noProof/>
+          <w:sz w:val="22"/>
+          <w:szCs w:val="22"/>
+        </w:rPr>
+        <w:t>«Respondent»</w:t>
+      </w:r>
+      <w:r>
+        <w:rPr>
+          <w:rFonts w:ascii="Arial" w:hAnsi="Arial" w:cs="Arial"/>
+          <w:sz w:val="22"/>
+          <w:szCs w:val="22"/>
+        </w:rPr>
+        <w:fldChar w:fldCharType="end"/>
+      </w:r>
+      <w:r>
+        <w:rPr>
+          <w:rFonts w:ascii="Arial" w:hAnsi="Arial" w:cs="Arial"/>
+          <w:sz w:val="22"/>
+          <w:szCs w:val="22"/>
+        </w:rPr>
+        <w:t>, by its duly authorized representative,</w:t>
+      </w:r>
+      <w:r>
+        <w:rPr>
+          <w:rFonts w:ascii="Arial" w:hAnsi="Arial" w:cs="Arial"/>
+          <w:sz w:val="22"/>
+          <w:szCs w:val="22"/>
+        </w:rPr>
+        <w:t xml:space="preserve"> </w:t>
+      </w:r>
+      <w:r>
+        <w:rPr>
+          <w:rFonts w:ascii="Arial" w:hAnsi="Arial" w:cs="Arial"/>
+          <w:sz w:val="22"/>
+          <w:szCs w:val="22"/>
+        </w:rPr>
+        <w:t>______________________________, pursuant to the following certified resolution agrees to the terms, conditions and issuance of this Consent Order on this _________ day of ______________________, 20</w:t>
+      </w:r>
+      <w:r>
+        <w:rPr>
+          <w:rFonts w:ascii="Arial" w:hAnsi="Arial" w:cs="Arial"/>
+          <w:sz w:val="22"/>
+          <w:szCs w:val="22"/>
+        </w:rPr>
+        <w:t>18</w:t>
+      </w:r>
+      <w:r>
+        <w:rPr>
+          <w:rFonts w:ascii="Arial" w:hAnsi="Arial" w:cs="Arial"/>
+          <w:sz w:val="22"/>
+          <w:szCs w:val="22"/>
+        </w:rPr>
+        <w:t>.</w:t>
+      </w:r>
+    </w:p>
+    <w:p>
+      <w:pPr>
+        <w:jc w:val="both"/>
+        <w:rPr>
+          <w:rFonts w:ascii="Arial" w:hAnsi="Arial" w:cs="Arial"/>
+          <w:sz w:val="22"/>
+          <w:szCs w:val="22"/>
+        </w:rPr>
+      </w:pPr>
+    </w:p>
+    <w:p>
+      <w:pPr>
+        <w:jc w:val="both"/>
+        <w:rPr>
+          <w:rFonts w:ascii="Arial" w:hAnsi="Arial" w:cs="Arial"/>
+          <w:sz w:val="22"/>
+          <w:szCs w:val="22"/>
+        </w:rPr>
+      </w:pPr>
+    </w:p>
+    <w:p>
+      <w:pPr>
+        <w:ind w:firstLine="4320"/>
+        <w:jc w:val="both"/>
+        <w:rPr>
+          <w:rFonts w:ascii="Arial" w:hAnsi="Arial" w:cs="Arial"/>
+          <w:sz w:val="22"/>
+          <w:szCs w:val="22"/>
+        </w:rPr>
+      </w:pPr>
+      <w:r>
+        <w:rPr>
+          <w:rFonts w:ascii="Arial" w:hAnsi="Arial" w:cs="Arial"/>
+          <w:sz w:val="22"/>
+          <w:szCs w:val="22"/>
+        </w:rPr>
+        <w:t>_________________________________</w:t>
+      </w:r>
+    </w:p>
+    <w:p>
+      <w:pPr>
+        <w:ind w:firstLine="4320"/>
+        <w:jc w:val="both"/>
+        <w:rPr>
+          <w:rFonts w:ascii="Arial" w:hAnsi="Arial" w:cs="Arial"/>
+          <w:sz w:val="22"/>
+          <w:szCs w:val="22"/>
+        </w:rPr>
+      </w:pPr>
+      <w:r>
+        <w:rPr>
+          <w:rFonts w:ascii="Arial" w:hAnsi="Arial" w:cs="Arial"/>
+          <w:sz w:val="22"/>
+          <w:szCs w:val="22"/>
+        </w:rPr>
+        <w:t>Signature</w:t>
+      </w:r>
+    </w:p>
+    <w:p>
+      <w:pPr>
+        <w:ind w:firstLine="4320"/>
+        <w:jc w:val="both"/>
+        <w:rPr>
+          <w:rFonts w:ascii="Arial" w:hAnsi="Arial" w:cs="Arial"/>
+          <w:sz w:val="22"/>
+          <w:szCs w:val="22"/>
+        </w:rPr>
+      </w:pPr>
+    </w:p>
+    <w:p>
+      <w:pPr>
+        <w:ind w:firstLine="4320"/>
+        <w:jc w:val="both"/>
+        <w:rPr>
+          <w:rFonts w:ascii="Arial" w:hAnsi="Arial" w:cs="Arial"/>
+          <w:sz w:val="22"/>
+          <w:szCs w:val="22"/>
+        </w:rPr>
+      </w:pPr>
+      <w:r>
+        <w:rPr>
+          <w:rFonts w:ascii="Arial" w:hAnsi="Arial" w:cs="Arial"/>
+          <w:sz w:val="22"/>
+          <w:szCs w:val="22"/>
+        </w:rPr>
+        <w:t>_________________________________</w:t>
+      </w:r>
+    </w:p>
+    <w:p>
+      <w:pPr>
+        <w:ind w:left="3600" w:firstLine="720"/>
+        <w:jc w:val="both"/>
+        <w:rPr>
+          <w:rFonts w:ascii="Arial" w:hAnsi="Arial" w:cs="Arial"/>
+          <w:sz w:val="22"/>
+          <w:szCs w:val="22"/>
+        </w:rPr>
+      </w:pPr>
+      <w:r>
+        <w:rPr>
+          <w:rFonts w:ascii="Arial" w:hAnsi="Arial" w:cs="Arial"/>
+          <w:sz w:val="22"/>
+          <w:szCs w:val="22"/>
+        </w:rPr>
+        <w:t>Print Name</w:t>
+      </w:r>
+    </w:p>
+    <w:p>
+      <w:pPr>
+        <w:ind w:left="3600" w:firstLine="720"/>
+        <w:jc w:val="both"/>
+        <w:rPr>
+          <w:rFonts w:ascii="Arial" w:hAnsi="Arial" w:cs="Arial"/>
+          <w:sz w:val="22"/>
+          <w:szCs w:val="22"/>
+        </w:rPr>
+      </w:pPr>
+    </w:p>
+    <w:p>
+      <w:pPr>
+        <w:ind w:firstLine="4320"/>
+        <w:jc w:val="both"/>
+        <w:rPr>
+          <w:rFonts w:ascii="Arial" w:hAnsi="Arial" w:cs="Arial"/>
+          <w:sz w:val="22"/>
+          <w:szCs w:val="22"/>
+        </w:rPr>
+      </w:pPr>
+      <w:r>
+        <w:rPr>
+          <w:rFonts w:ascii="Arial" w:hAnsi="Arial" w:cs="Arial"/>
+          <w:sz w:val="22"/>
+          <w:szCs w:val="22"/>
+        </w:rPr>
+        <w:t>_________________________________</w:t>
+      </w:r>
+    </w:p>
+    <w:p>
+      <w:pPr>
+        <w:ind w:firstLine="4320"/>
+        <w:jc w:val="both"/>
+        <w:rPr>
+          <w:rFonts w:ascii="Arial" w:hAnsi="Arial" w:cs="Arial"/>
+          <w:sz w:val="22"/>
+          <w:szCs w:val="22"/>
+        </w:rPr>
+      </w:pPr>
+      <w:r>
+        <w:rPr>
+          <w:rFonts w:ascii="Arial" w:hAnsi="Arial" w:cs="Arial"/>
+          <w:sz w:val="22"/>
+          <w:szCs w:val="22"/>
+        </w:rPr>
+        <w:t>Title</w:t>
+      </w:r>
+    </w:p>
+    <w:p>
+      <w:pPr>
+        <w:jc w:val="both"/>
+        <w:rPr>
+          <w:rFonts w:ascii="Arial" w:hAnsi="Arial" w:cs="Arial"/>
+          <w:sz w:val="22"/>
+          <w:szCs w:val="22"/>
+        </w:rPr>
+      </w:pPr>
+    </w:p>
+    <w:p>
+      <w:pPr>
+        <w:jc w:val="both"/>
+        <w:rPr>
+          <w:rFonts w:ascii="Arial" w:hAnsi="Arial" w:cs="Arial"/>
+          <w:sz w:val="22"/>
+          <w:szCs w:val="22"/>
+        </w:rPr>
+      </w:pPr>
+    </w:p>
+    <w:p>
+      <w:pPr>
+        <w:jc w:val="both"/>
+        <w:rPr>
+          <w:rFonts w:ascii="Arial" w:hAnsi="Arial" w:cs="Arial"/>
+          <w:sz w:val="22"/>
+          <w:szCs w:val="22"/>
+        </w:rPr>
+      </w:pPr>
+    </w:p>
+    <w:p>
+      <w:pPr>
+        <w:spacing w:line="360" w:lineRule="auto"/>
+        <w:jc w:val="both"/>
+        <w:rPr>
+          <w:rFonts w:ascii="Arial" w:hAnsi="Arial" w:cs="Arial"/>
+          <w:sz w:val="22"/>
+          <w:szCs w:val="22"/>
+        </w:rPr>
+      </w:pPr>
+      <w:r>
+        <w:rPr>
+          <w:rFonts w:ascii="Arial" w:hAnsi="Arial" w:cs="Arial"/>
+          <w:sz w:val="22"/>
+          <w:szCs w:val="22"/>
+        </w:rPr>
+        <w:t>State of __________________</w:t>
+      </w:r>
+    </w:p>
+    <w:p>
+      <w:pPr>
+        <w:spacing w:line="360" w:lineRule="auto"/>
+        <w:jc w:val="both"/>
+        <w:rPr>
+          <w:rFonts w:ascii="Arial" w:hAnsi="Arial" w:cs="Arial"/>
+          <w:sz w:val="22"/>
+          <w:szCs w:val="22"/>
+        </w:rPr>
+      </w:pPr>
+      <w:r>
+        <w:rPr>
+          <w:rFonts w:ascii="Arial" w:hAnsi="Arial" w:cs="Arial"/>
+          <w:sz w:val="22"/>
+          <w:szCs w:val="22"/>
+        </w:rPr>
+        <w:t>County of _________________</w:t>
+      </w:r>
+    </w:p>
+    <w:p>
+      <w:pPr>
+        <w:spacing w:line="360" w:lineRule="auto"/>
+        <w:jc w:val="both"/>
+        <w:rPr>
+          <w:rFonts w:ascii="Arial" w:hAnsi="Arial" w:cs="Arial"/>
+          <w:sz w:val="22"/>
+          <w:szCs w:val="22"/>
+        </w:rPr>
+      </w:pPr>
+    </w:p>
+    <w:p>
+      <w:pPr>
+        <w:spacing w:line="360" w:lineRule="auto"/>
+        <w:jc w:val="both"/>
+        <w:rPr>
+          <w:rFonts w:ascii="Arial" w:hAnsi="Arial" w:cs="Arial"/>
+          <w:sz w:val="22"/>
+          <w:szCs w:val="22"/>
+        </w:rPr>
+      </w:pPr>
+      <w:r>
+        <w:rPr>
+          <w:rFonts w:ascii="Arial" w:hAnsi="Arial" w:cs="Arial"/>
+          <w:sz w:val="22"/>
+          <w:szCs w:val="22"/>
+        </w:rPr>
+        <w:t>THE FOREGOING INSTRUMENT, CONSENT ORDER, WAS ACKNOWLEDGED BEFORE ME THIS ______ DAY OF ___________________, 20</w:t>
+      </w:r>
+      <w:r>
+        <w:rPr>
+          <w:rFonts w:ascii="Arial" w:hAnsi="Arial" w:cs="Arial"/>
+          <w:sz w:val="22"/>
+          <w:szCs w:val="22"/>
+        </w:rPr>
+        <w:t>18</w:t>
+      </w:r>
+      <w:r>
+        <w:rPr>
+          <w:rFonts w:ascii="Arial" w:hAnsi="Arial" w:cs="Arial"/>
+          <w:sz w:val="22"/>
+          <w:szCs w:val="22"/>
+        </w:rPr>
+        <w:t xml:space="preserve"> BY </w:t>
+      </w:r>
+      <w:r>
+        <w:rPr>
+          <w:rFonts w:ascii="Arial" w:hAnsi="Arial" w:cs="Arial"/>
+          <w:sz w:val="22"/>
+          <w:szCs w:val="22"/>
+        </w:rPr>
+        <w:t>_____</w:t>
+      </w:r>
+      <w:r>
+        <w:rPr>
+          <w:rFonts w:ascii="Arial" w:hAnsi="Arial" w:cs="Arial"/>
+          <w:sz w:val="22"/>
+          <w:szCs w:val="22"/>
+        </w:rPr>
+        <w:t>____________________________</w:t>
+      </w:r>
+    </w:p>
+    <w:p>
+      <w:pPr>
+        <w:spacing w:line="360" w:lineRule="auto"/>
+        <w:jc w:val="both"/>
+        <w:rPr>
+          <w:rFonts w:ascii="Arial" w:hAnsi="Arial" w:cs="Arial"/>
+          <w:sz w:val="22"/>
+          <w:szCs w:val="22"/>
+        </w:rPr>
+      </w:pPr>
+      <w:r>
+        <w:rPr>
+          <w:rFonts w:ascii="Arial" w:hAnsi="Arial" w:cs="Arial"/>
+          <w:sz w:val="22"/>
+          <w:szCs w:val="22"/>
+        </w:rPr>
+        <w:t>WHO PRODUCED IDENTIFICATION IN THE FORM OF ____________</w:t>
+      </w:r>
+      <w:r>
+        <w:rPr>
+          <w:rFonts w:ascii="Arial" w:hAnsi="Arial" w:cs="Arial"/>
+          <w:sz w:val="22"/>
+          <w:szCs w:val="22"/>
+        </w:rPr>
+        <w:t>_____</w:t>
+      </w:r>
+      <w:r>
+        <w:rPr>
+          <w:rFonts w:ascii="Arial" w:hAnsi="Arial" w:cs="Arial"/>
+          <w:sz w:val="22"/>
+          <w:szCs w:val="22"/>
+        </w:rPr>
+        <w:t>__________ WHICH WAS EXAMINED BY ME, AND WHO (DID)/(DID NOT) TAKE AN OATH, AND ACKNOWLEDGE THAT HE/SHE IS THE PERSON WHO EXECUTED THE FOREGOING INSTRUMENT.</w:t>
+      </w:r>
+    </w:p>
+    <w:p>
+      <w:pPr>
+        <w:jc w:val="both"/>
+        <w:rPr>
+          <w:rFonts w:ascii="Arial" w:hAnsi="Arial" w:cs="Arial"/>
+          <w:sz w:val="22"/>
+          <w:szCs w:val="22"/>
+        </w:rPr>
+      </w:pPr>
+    </w:p>
+    <w:p>
+      <w:pPr>
+        <w:jc w:val="both"/>
+        <w:rPr>
+          <w:rFonts w:ascii="Arial" w:hAnsi="Arial" w:cs="Arial"/>
+          <w:sz w:val="22"/>
+          <w:szCs w:val="22"/>
+        </w:rPr>
+      </w:pPr>
+      <w:r>
+        <w:rPr>
+          <w:rFonts w:ascii="Arial" w:hAnsi="Arial" w:cs="Arial"/>
+          <w:sz w:val="22"/>
+          <w:szCs w:val="22"/>
+        </w:rPr>
+        <w:t>(SEAL)</w:t>
+      </w:r>
+    </w:p>
+    <w:p>
+      <w:pPr>
+        <w:jc w:val="both"/>
+        <w:rPr>
+          <w:rFonts w:ascii="Arial" w:hAnsi="Arial" w:cs="Arial"/>
+          <w:sz w:val="22"/>
+          <w:szCs w:val="22"/>
+        </w:rPr>
+      </w:pPr>
+    </w:p>
+    <w:p>
+      <w:pPr>
+        <w:jc w:val="both"/>
+        <w:rPr>
+          <w:rFonts w:ascii="Arial" w:hAnsi="Arial" w:cs="Arial"/>
+          <w:sz w:val="22"/>
+          <w:szCs w:val="22"/>
+        </w:rPr>
+      </w:pPr>
+    </w:p>
+    <w:p>
+      <w:pPr>
+        <w:jc w:val="both"/>
+        <w:rPr>
+          <w:rFonts w:ascii="Arial" w:hAnsi="Arial" w:cs="Arial"/>
+          <w:sz w:val="22"/>
+          <w:szCs w:val="22"/>
+        </w:rPr>
+      </w:pPr>
+    </w:p>
+    <w:p>
+      <w:pPr>
+        <w:jc w:val="both"/>
+        <w:rPr>
+          <w:rFonts w:ascii="Arial" w:hAnsi="Arial" w:cs="Arial"/>
+          <w:sz w:val="22"/>
+          <w:szCs w:val="22"/>
+        </w:rPr>
+      </w:pPr>
+      <w:r>
+        <w:rPr>
+          <w:rFonts w:ascii="Arial" w:hAnsi="Arial" w:cs="Arial"/>
+          <w:sz w:val="22"/>
+          <w:szCs w:val="22"/>
+        </w:rPr>
+        <w:t>___________________________________, Notary Public</w:t>
+      </w:r>
+    </w:p>
+    <w:p>
+      <w:pPr>
+        <w:jc w:val="both"/>
+        <w:rPr>
+          <w:rFonts w:ascii="Arial" w:hAnsi="Arial" w:cs="Arial"/>
+          <w:sz w:val="22"/>
+          <w:szCs w:val="22"/>
+        </w:rPr>
+      </w:pPr>
+      <w:r>
+        <w:rPr>
+          <w:rFonts w:ascii="Arial" w:hAnsi="Arial" w:cs="Arial"/>
+          <w:sz w:val="22"/>
+          <w:szCs w:val="22"/>
+        </w:rPr>
+        <w:t xml:space="preserve">State of Florida. </w:t>
+      </w:r>
+    </w:p>
+    <w:p>
+      <w:pPr>
+        <w:jc w:val="both"/>
+        <w:rPr>
+          <w:rFonts w:ascii="Arial" w:hAnsi="Arial" w:cs="Arial"/>
+          <w:sz w:val="22"/>
+          <w:szCs w:val="22"/>
+        </w:rPr>
+      </w:pPr>
+      <w:r>
+        <w:rPr>
+          <w:rFonts w:ascii="Arial" w:hAnsi="Arial" w:cs="Arial"/>
+          <w:sz w:val="22"/>
+          <w:szCs w:val="22"/>
+        </w:rPr>
         <w:lastRenderedPageBreak/>
-        <w:t xml:space="preserve">WHEREFORE, </w:t>
-      </w:r>
-      <w:r>
-        <w:rPr>
-          <w:rFonts w:ascii="Arial" w:hAnsi="Arial" w:cs="Arial"/>
-          <w:sz w:val="22"/>
-          <w:szCs w:val="22"/>
-        </w:rPr>
-        <w:t>Respondent,</w:t>
-      </w:r>
-      <w:r>
-        <w:rPr>
-          <w:rFonts w:ascii="Arial" w:hAnsi="Arial" w:cs="Arial"/>
-          <w:sz w:val="22"/>
-          <w:szCs w:val="22"/>
-        </w:rPr>
-        <w:t xml:space="preserve"> </w:t>
-      </w:r>
-      <w:r>
-        <w:rPr>
-          <w:rFonts w:ascii="Arial" w:hAnsi="Arial" w:cs="Arial"/>
-          <w:sz w:val="22"/>
-          <w:szCs w:val="22"/>
-        </w:rPr>
-        <w:fldChar w:fldCharType="begin"/>
-      </w:r>
-      <w:r>
-        <w:rPr>
-          <w:rFonts w:ascii="Arial" w:hAnsi="Arial" w:cs="Arial"/>
-          <w:sz w:val="22"/>
-          <w:szCs w:val="22"/>
-        </w:rPr>
-        <w:instrText xml:space="preserve"> MERGEFIELD  Respondent  \* MERGEFORMAT </w:instrText>
-      </w:r>
-      <w:r>
-        <w:rPr>
-          <w:rFonts w:ascii="Arial" w:hAnsi="Arial" w:cs="Arial"/>
-          <w:sz w:val="22"/>
-          <w:szCs w:val="22"/>
-        </w:rPr>
-        <w:fldChar w:fldCharType="separate"/>
-      </w:r>
-      <w:r>
-        <w:rPr>
-          <w:rFonts w:ascii="Arial" w:hAnsi="Arial" w:cs="Arial"/>
-          <w:noProof/>
-          <w:sz w:val="22"/>
-          <w:szCs w:val="22"/>
-        </w:rPr>
-        <w:t>«Respondent»</w:t>
-      </w:r>
-      <w:r>
-        <w:rPr>
-          <w:rFonts w:ascii="Arial" w:hAnsi="Arial" w:cs="Arial"/>
-          <w:sz w:val="22"/>
-          <w:szCs w:val="22"/>
-        </w:rPr>
-        <w:fldChar w:fldCharType="end"/>
-      </w:r>
-      <w:r>
-        <w:rPr>
-          <w:rFonts w:ascii="Arial" w:hAnsi="Arial" w:cs="Arial"/>
-          <w:sz w:val="22"/>
-          <w:szCs w:val="22"/>
-        </w:rPr>
-        <w:t>, by its duly authorized representative,</w:t>
-      </w:r>
-      <w:r>
-        <w:rPr>
-          <w:rFonts w:ascii="Arial" w:hAnsi="Arial" w:cs="Arial"/>
-          <w:sz w:val="22"/>
-          <w:szCs w:val="22"/>
-        </w:rPr>
-        <w:t xml:space="preserve"> </w:t>
-      </w:r>
-      <w:r>
-        <w:rPr>
-          <w:rFonts w:ascii="Arial" w:hAnsi="Arial" w:cs="Arial"/>
-          <w:sz w:val="22"/>
-          <w:szCs w:val="22"/>
-        </w:rPr>
-        <w:t>______________________________, pursuant to the following certified resolution agrees to the terms, conditions and issuance of this Consent Order on this _________ day of ______________________, 20</w:t>
-      </w:r>
-      <w:r>
-        <w:rPr>
-          <w:rFonts w:ascii="Arial" w:hAnsi="Arial" w:cs="Arial"/>
-          <w:sz w:val="22"/>
-          <w:szCs w:val="22"/>
-        </w:rPr>
-        <w:t>18</w:t>
-      </w:r>
-      <w:r>
-        <w:rPr>
-          <w:rFonts w:ascii="Arial" w:hAnsi="Arial" w:cs="Arial"/>
-          <w:sz w:val="22"/>
-          <w:szCs w:val="22"/>
-        </w:rPr>
-        <w:t>.</w:t>
-      </w:r>
-    </w:p>
-    <w:p>
-      <w:pPr>
-        <w:jc w:val="both"/>
-        <w:rPr>
-          <w:rFonts w:ascii="Arial" w:hAnsi="Arial" w:cs="Arial"/>
-          <w:sz w:val="22"/>
-          <w:szCs w:val="22"/>
-        </w:rPr>
-      </w:pPr>
-    </w:p>
-    <w:p>
-      <w:pPr>
-        <w:jc w:val="both"/>
-        <w:rPr>
-          <w:rFonts w:ascii="Arial" w:hAnsi="Arial" w:cs="Arial"/>
-          <w:sz w:val="22"/>
-          <w:szCs w:val="22"/>
-        </w:rPr>
-      </w:pPr>
-    </w:p>
-    <w:p>
-      <w:pPr>
-        <w:ind w:firstLine="4320"/>
-        <w:jc w:val="both"/>
-        <w:rPr>
-          <w:rFonts w:ascii="Arial" w:hAnsi="Arial" w:cs="Arial"/>
-          <w:sz w:val="22"/>
-          <w:szCs w:val="22"/>
-        </w:rPr>
-      </w:pPr>
-      <w:r>
-        <w:rPr>
-          <w:rFonts w:ascii="Arial" w:hAnsi="Arial" w:cs="Arial"/>
-          <w:sz w:val="22"/>
-          <w:szCs w:val="22"/>
-        </w:rPr>
-        <w:t>_________________________________</w:t>
-      </w:r>
-    </w:p>
-    <w:p>
-      <w:pPr>
-        <w:ind w:firstLine="4320"/>
-        <w:jc w:val="both"/>
-        <w:rPr>
-          <w:rFonts w:ascii="Arial" w:hAnsi="Arial" w:cs="Arial"/>
-          <w:sz w:val="22"/>
-          <w:szCs w:val="22"/>
-        </w:rPr>
-      </w:pPr>
-      <w:r>
-        <w:rPr>
-          <w:rFonts w:ascii="Arial" w:hAnsi="Arial" w:cs="Arial"/>
-          <w:sz w:val="22"/>
-          <w:szCs w:val="22"/>
-        </w:rPr>
-        <w:t>Signature</w:t>
-      </w:r>
-    </w:p>
-    <w:p>
-      <w:pPr>
-        <w:ind w:firstLine="4320"/>
-        <w:jc w:val="both"/>
-        <w:rPr>
-          <w:rFonts w:ascii="Arial" w:hAnsi="Arial" w:cs="Arial"/>
-          <w:sz w:val="22"/>
-          <w:szCs w:val="22"/>
-        </w:rPr>
-      </w:pPr>
-    </w:p>
-    <w:p>
-      <w:pPr>
-        <w:ind w:firstLine="4320"/>
-        <w:jc w:val="both"/>
-        <w:rPr>
-          <w:rFonts w:ascii="Arial" w:hAnsi="Arial" w:cs="Arial"/>
-          <w:sz w:val="22"/>
-          <w:szCs w:val="22"/>
-        </w:rPr>
-      </w:pPr>
-      <w:r>
-        <w:rPr>
-          <w:rFonts w:ascii="Arial" w:hAnsi="Arial" w:cs="Arial"/>
-          <w:sz w:val="22"/>
-          <w:szCs w:val="22"/>
-        </w:rPr>
-        <w:t>_________________________________</w:t>
-      </w:r>
-    </w:p>
-    <w:p>
-      <w:pPr>
-        <w:ind w:left="3600" w:firstLine="720"/>
-        <w:jc w:val="both"/>
-        <w:rPr>
-          <w:rFonts w:ascii="Arial" w:hAnsi="Arial" w:cs="Arial"/>
-          <w:sz w:val="22"/>
-          <w:szCs w:val="22"/>
-        </w:rPr>
-      </w:pPr>
-      <w:r>
-        <w:rPr>
-          <w:rFonts w:ascii="Arial" w:hAnsi="Arial" w:cs="Arial"/>
-          <w:sz w:val="22"/>
-          <w:szCs w:val="22"/>
-        </w:rPr>
-        <w:t>Print Name</w:t>
-      </w:r>
-    </w:p>
-    <w:p>
-      <w:pPr>
-        <w:ind w:left="3600" w:firstLine="720"/>
-        <w:jc w:val="both"/>
-        <w:rPr>
-          <w:rFonts w:ascii="Arial" w:hAnsi="Arial" w:cs="Arial"/>
-          <w:sz w:val="22"/>
-          <w:szCs w:val="22"/>
-        </w:rPr>
-      </w:pPr>
-    </w:p>
-    <w:p>
-      <w:pPr>
-        <w:ind w:firstLine="4320"/>
-        <w:jc w:val="both"/>
-        <w:rPr>
-          <w:rFonts w:ascii="Arial" w:hAnsi="Arial" w:cs="Arial"/>
-          <w:sz w:val="22"/>
-          <w:szCs w:val="22"/>
-        </w:rPr>
-      </w:pPr>
-      <w:r>
-        <w:rPr>
-          <w:rFonts w:ascii="Arial" w:hAnsi="Arial" w:cs="Arial"/>
-          <w:sz w:val="22"/>
-          <w:szCs w:val="22"/>
-        </w:rPr>
-        <w:t>_________________________________</w:t>
-      </w:r>
-    </w:p>
-    <w:p>
-      <w:pPr>
-        <w:ind w:firstLine="4320"/>
-        <w:jc w:val="both"/>
-        <w:rPr>
-          <w:rFonts w:ascii="Arial" w:hAnsi="Arial" w:cs="Arial"/>
-          <w:sz w:val="22"/>
-          <w:szCs w:val="22"/>
-        </w:rPr>
-      </w:pPr>
-      <w:r>
-        <w:rPr>
-          <w:rFonts w:ascii="Arial" w:hAnsi="Arial" w:cs="Arial"/>
-          <w:sz w:val="22"/>
-          <w:szCs w:val="22"/>
-        </w:rPr>
-        <w:t>Title</w:t>
-      </w:r>
-    </w:p>
-    <w:p>
-      <w:pPr>
-        <w:jc w:val="both"/>
-        <w:rPr>
-          <w:rFonts w:ascii="Arial" w:hAnsi="Arial" w:cs="Arial"/>
-          <w:sz w:val="22"/>
-          <w:szCs w:val="22"/>
-        </w:rPr>
-      </w:pPr>
-    </w:p>
-    <w:p>
-      <w:pPr>
-        <w:jc w:val="both"/>
-        <w:rPr>
-          <w:rFonts w:ascii="Arial" w:hAnsi="Arial" w:cs="Arial"/>
-          <w:sz w:val="22"/>
-          <w:szCs w:val="22"/>
-        </w:rPr>
-      </w:pPr>
-    </w:p>
-    <w:p>
-      <w:pPr>
-        <w:jc w:val="both"/>
-        <w:rPr>
-          <w:rFonts w:ascii="Arial" w:hAnsi="Arial" w:cs="Arial"/>
-          <w:sz w:val="22"/>
-          <w:szCs w:val="22"/>
-        </w:rPr>
-      </w:pPr>
-    </w:p>
-    <w:p>
-      <w:pPr>
-        <w:spacing w:line="360" w:lineRule="auto"/>
-        <w:jc w:val="both"/>
-        <w:rPr>
-          <w:rFonts w:ascii="Arial" w:hAnsi="Arial" w:cs="Arial"/>
-          <w:sz w:val="22"/>
-          <w:szCs w:val="22"/>
-        </w:rPr>
-      </w:pPr>
-      <w:r>
-        <w:rPr>
-          <w:rFonts w:ascii="Arial" w:hAnsi="Arial" w:cs="Arial"/>
-          <w:sz w:val="22"/>
-          <w:szCs w:val="22"/>
-        </w:rPr>
-        <w:t>State of __________________</w:t>
-      </w:r>
-    </w:p>
-    <w:p>
-      <w:pPr>
-        <w:spacing w:line="360" w:lineRule="auto"/>
-        <w:jc w:val="both"/>
-        <w:rPr>
-          <w:rFonts w:ascii="Arial" w:hAnsi="Arial" w:cs="Arial"/>
-          <w:sz w:val="22"/>
-          <w:szCs w:val="22"/>
-        </w:rPr>
-      </w:pPr>
-      <w:r>
-        <w:rPr>
-          <w:rFonts w:ascii="Arial" w:hAnsi="Arial" w:cs="Arial"/>
-          <w:sz w:val="22"/>
-          <w:szCs w:val="22"/>
-        </w:rPr>
-        <w:t>County of _________________</w:t>
-      </w:r>
-    </w:p>
-    <w:p>
-      <w:pPr>
-        <w:spacing w:line="360" w:lineRule="auto"/>
-        <w:jc w:val="both"/>
-        <w:rPr>
-          <w:rFonts w:ascii="Arial" w:hAnsi="Arial" w:cs="Arial"/>
-          <w:sz w:val="22"/>
-          <w:szCs w:val="22"/>
-        </w:rPr>
-      </w:pPr>
-    </w:p>
-    <w:p>
-      <w:pPr>
-        <w:spacing w:line="360" w:lineRule="auto"/>
-        <w:jc w:val="both"/>
-        <w:rPr>
-          <w:rFonts w:ascii="Arial" w:hAnsi="Arial" w:cs="Arial"/>
-          <w:sz w:val="22"/>
-          <w:szCs w:val="22"/>
-        </w:rPr>
-      </w:pPr>
-      <w:r>
-        <w:rPr>
-          <w:rFonts w:ascii="Arial" w:hAnsi="Arial" w:cs="Arial"/>
-          <w:sz w:val="22"/>
-          <w:szCs w:val="22"/>
-        </w:rPr>
-        <w:t>THE FOREGOING INSTRUMENT, CONSENT ORDER, WAS ACKNOWLEDGED BEFORE ME THIS ______ DAY OF ___________________, 20</w:t>
-      </w:r>
-      <w:r>
-        <w:rPr>
-          <w:rFonts w:ascii="Arial" w:hAnsi="Arial" w:cs="Arial"/>
-          <w:sz w:val="22"/>
-          <w:szCs w:val="22"/>
-        </w:rPr>
-        <w:t>18</w:t>
-      </w:r>
-      <w:r>
-        <w:rPr>
-          <w:rFonts w:ascii="Arial" w:hAnsi="Arial" w:cs="Arial"/>
-          <w:sz w:val="22"/>
-          <w:szCs w:val="22"/>
-        </w:rPr>
-        <w:t xml:space="preserve"> BY </w:t>
-      </w:r>
-      <w:r>
-        <w:rPr>
-          <w:rFonts w:ascii="Arial" w:hAnsi="Arial" w:cs="Arial"/>
-          <w:sz w:val="22"/>
-          <w:szCs w:val="22"/>
-        </w:rPr>
-        <w:t>_____</w:t>
-      </w:r>
-      <w:r>
-        <w:rPr>
-          <w:rFonts w:ascii="Arial" w:hAnsi="Arial" w:cs="Arial"/>
-          <w:sz w:val="22"/>
-          <w:szCs w:val="22"/>
-        </w:rPr>
-        <w:t>____________________________</w:t>
-      </w:r>
-    </w:p>
-    <w:p>
-      <w:pPr>
-        <w:spacing w:line="360" w:lineRule="auto"/>
-        <w:jc w:val="both"/>
-        <w:rPr>
-          <w:rFonts w:ascii="Arial" w:hAnsi="Arial" w:cs="Arial"/>
-          <w:sz w:val="22"/>
-          <w:szCs w:val="22"/>
-        </w:rPr>
-      </w:pPr>
-      <w:r>
-        <w:rPr>
-          <w:rFonts w:ascii="Arial" w:hAnsi="Arial" w:cs="Arial"/>
-          <w:sz w:val="22"/>
-          <w:szCs w:val="22"/>
-        </w:rPr>
-        <w:t>WHO PRODUCED IDENTIFICATION IN THE FORM OF ____________</w:t>
-      </w:r>
-      <w:r>
-        <w:rPr>
-          <w:rFonts w:ascii="Arial" w:hAnsi="Arial" w:cs="Arial"/>
-          <w:sz w:val="22"/>
-          <w:szCs w:val="22"/>
-        </w:rPr>
-        <w:t>_____</w:t>
-      </w:r>
-      <w:r>
-        <w:rPr>
-          <w:rFonts w:ascii="Arial" w:hAnsi="Arial" w:cs="Arial"/>
-          <w:sz w:val="22"/>
-          <w:szCs w:val="22"/>
-        </w:rPr>
-        <w:t>__________ WHICH WAS EXAMINED BY ME, AND WHO (DID)</w:t>
-      </w:r>
-      <w:proofErr w:type="gramStart"/>
-      <w:r>
-        <w:rPr>
-          <w:rFonts w:ascii="Arial" w:hAnsi="Arial" w:cs="Arial"/>
-          <w:sz w:val="22"/>
-          <w:szCs w:val="22"/>
-        </w:rPr>
-        <w:t>/(</w:t>
-      </w:r>
-      <w:proofErr w:type="gramEnd"/>
-      <w:r>
-        <w:rPr>
-          <w:rFonts w:ascii="Arial" w:hAnsi="Arial" w:cs="Arial"/>
-          <w:sz w:val="22"/>
-          <w:szCs w:val="22"/>
-        </w:rPr>
-        <w:t>DID NOT) TAKE AN OATH, AND ACKNOWLEDGE THAT HE/SHE IS THE PERSON WHO EXECUTED THE FOREGOING INSTRUMENT.</w:t>
-      </w:r>
-    </w:p>
-    <w:p>
-      <w:pPr>
-        <w:jc w:val="both"/>
-        <w:rPr>
-          <w:rFonts w:ascii="Arial" w:hAnsi="Arial" w:cs="Arial"/>
-          <w:sz w:val="22"/>
-          <w:szCs w:val="22"/>
-        </w:rPr>
-      </w:pPr>
-    </w:p>
-    <w:p>
-      <w:pPr>
-        <w:jc w:val="both"/>
-        <w:rPr>
-          <w:rFonts w:ascii="Arial" w:hAnsi="Arial" w:cs="Arial"/>
-          <w:sz w:val="22"/>
-          <w:szCs w:val="22"/>
-        </w:rPr>
-      </w:pPr>
-      <w:r>
-        <w:rPr>
-          <w:rFonts w:ascii="Arial" w:hAnsi="Arial" w:cs="Arial"/>
-          <w:sz w:val="22"/>
-          <w:szCs w:val="22"/>
-        </w:rPr>
-        <w:t>(SEAL)</w:t>
-      </w:r>
-    </w:p>
-    <w:p>
-      <w:pPr>
-        <w:jc w:val="both"/>
-        <w:rPr>
-          <w:rFonts w:ascii="Arial" w:hAnsi="Arial" w:cs="Arial"/>
-          <w:sz w:val="22"/>
-          <w:szCs w:val="22"/>
-        </w:rPr>
-      </w:pPr>
-    </w:p>
-    <w:p>
-      <w:pPr>
-        <w:jc w:val="both"/>
-        <w:rPr>
-          <w:rFonts w:ascii="Arial" w:hAnsi="Arial" w:cs="Arial"/>
-          <w:sz w:val="22"/>
-          <w:szCs w:val="22"/>
-        </w:rPr>
-      </w:pPr>
-    </w:p>
-    <w:p>
-      <w:pPr>
-        <w:jc w:val="both"/>
-        <w:rPr>
-          <w:rFonts w:ascii="Arial" w:hAnsi="Arial" w:cs="Arial"/>
-          <w:sz w:val="22"/>
-          <w:szCs w:val="22"/>
-        </w:rPr>
-      </w:pPr>
-    </w:p>
-    <w:p>
-      <w:pPr>
-        <w:jc w:val="both"/>
-        <w:rPr>
-          <w:rFonts w:ascii="Arial" w:hAnsi="Arial" w:cs="Arial"/>
-          <w:sz w:val="22"/>
-          <w:szCs w:val="22"/>
-        </w:rPr>
-      </w:pPr>
-      <w:r>
-        <w:rPr>
-          <w:rFonts w:ascii="Arial" w:hAnsi="Arial" w:cs="Arial"/>
-          <w:sz w:val="22"/>
-          <w:szCs w:val="22"/>
-        </w:rPr>
-        <w:t>___________________________________, Notary Public</w:t>
-      </w:r>
-    </w:p>
-    <w:p>
-      <w:pPr>
-        <w:jc w:val="both"/>
-        <w:rPr>
-          <w:rFonts w:ascii="Arial" w:hAnsi="Arial" w:cs="Arial"/>
-          <w:sz w:val="22"/>
-          <w:szCs w:val="22"/>
-        </w:rPr>
-      </w:pPr>
-      <w:proofErr w:type="gramStart"/>
-      <w:r>
-        <w:rPr>
-          <w:rFonts w:ascii="Arial" w:hAnsi="Arial" w:cs="Arial"/>
-          <w:sz w:val="22"/>
-          <w:szCs w:val="22"/>
-        </w:rPr>
-        <w:t>State of Florida.</w:t>
-      </w:r>
-      <w:proofErr w:type="gramEnd"/>
-      <w:r>
-        <w:rPr>
-          <w:rFonts w:ascii="Arial" w:hAnsi="Arial" w:cs="Arial"/>
-          <w:sz w:val="22"/>
-          <w:szCs w:val="22"/>
-        </w:rPr>
-        <w:t xml:space="preserve"> </w:t>
-      </w:r>
-    </w:p>
-    <w:p>
-      <w:pPr>
-        <w:jc w:val="both"/>
-        <w:rPr>
-          <w:rFonts w:ascii="Arial" w:hAnsi="Arial" w:cs="Arial"/>
-          <w:sz w:val="22"/>
-          <w:szCs w:val="22"/>
-        </w:rPr>
-      </w:pPr>
-      <w:r>
-        <w:rPr>
-          <w:rFonts w:ascii="Arial" w:hAnsi="Arial" w:cs="Arial"/>
-          <w:sz w:val="22"/>
-          <w:szCs w:val="22"/>
-        </w:rPr>
         <w:t>My Commission Expires:</w:t>
       </w:r>
     </w:p>
@@ -3378,23 +3336,13 @@
           <w:szCs w:val="22"/>
         </w:rPr>
       </w:pPr>
-      <w:proofErr w:type="gramStart"/>
-      <w:r>
-        <w:rPr>
-          <w:rFonts w:ascii="Arial" w:hAnsi="Arial" w:cs="Arial"/>
-          <w:sz w:val="22"/>
-          <w:szCs w:val="22"/>
-        </w:rPr>
-        <w:t>Timeshares,</w:t>
-      </w:r>
-      <w:proofErr w:type="gramEnd"/>
-      <w:r>
-        <w:rPr>
-          <w:rFonts w:ascii="Arial" w:hAnsi="Arial" w:cs="Arial"/>
-          <w:sz w:val="22"/>
-          <w:szCs w:val="22"/>
-        </w:rPr>
-        <w:t xml:space="preserve"> and Mobile Homes</w:t>
+      <w:r>
+        <w:rPr>
+          <w:rFonts w:ascii="Arial" w:hAnsi="Arial" w:cs="Arial"/>
+          <w:sz w:val="22"/>
+          <w:szCs w:val="22"/>
+        </w:rPr>
+        <w:t>Timeshares, and Mobile Homes</w:t>
       </w:r>
     </w:p>
     <w:p>
@@ -3779,7 +3727,6 @@
         </w:rPr>
         <w:fldChar w:fldCharType="separate"/>
       </w:r>
-      <w:proofErr w:type="gramStart"/>
       <w:r>
         <w:rPr>
           <w:rFonts w:ascii="Arial" w:hAnsi="Arial" w:cs="Arial"/>
@@ -3880,7 +3827,6 @@
         </w:rPr>
         <w:t>.</w:t>
       </w:r>
-      <w:proofErr w:type="gramEnd"/>
     </w:p>
     <w:p>
       <w:pPr>
@@ -4229,7 +4175,7 @@
         <w:noProof/>
         <w:sz w:val="20"/>
       </w:rPr>
-      <w:t>3</w:t>
+      <w:t>2</w:t>
     </w:r>
     <w:r>
       <w:rPr>
@@ -4278,7 +4224,7 @@
         <w:noProof/>
         <w:sz w:val="20"/>
       </w:rPr>
-      <w:t>7</w:t>
+      <w:t>8</w:t>
     </w:r>
     <w:r>
       <w:rPr>

</xml_diff>